<commit_message>
se agregan avances de desarrollo web y mobile
</commit_message>
<xml_diff>
--- a/doc/Entregas/Informes de Avance/Informe_de_ Avance_05-06-2014.docx
+++ b/doc/Entregas/Informes de Avance/Informe_de_ Avance_05-06-2014.docx
@@ -336,16 +336,19 @@
           <w:p>
             <w:pPr>
               <w:pStyle w:val="Tabletext"/>
-              <w:jc w:val="both"/>
-              <w:rPr>
-                <w:rFonts w:ascii="Arial" w:hAnsi="Arial" w:cs="Arial"/>
-              </w:rPr>
-            </w:pPr>
+              <w:numPr>
+                <w:ilvl w:val="0"/>
+                <w:numId w:val="23"/>
+              </w:numPr>
+            </w:pPr>
+            <w:bookmarkStart w:id="0" w:name="_GoBack"/>
+            <w:bookmarkEnd w:id="0"/>
             <w:r>
               <w:rPr>
                 <w:rFonts w:ascii="Arial" w:hAnsi="Arial" w:cs="Arial"/>
-              </w:rPr>
-              <w:t>.</w:t>
+                <w:shd w:val="clear" w:color="auto" w:fill="FFFFFF"/>
+              </w:rPr>
+              <w:t>Creación de tutorial para la instalación del proyecto en ambiente de desarrollo</w:t>
             </w:r>
           </w:p>
           <w:p>
@@ -361,7 +364,7 @@
                 <w:rFonts w:ascii="Arial" w:hAnsi="Arial" w:cs="Arial"/>
                 <w:shd w:val="clear" w:color="auto" w:fill="FFFFFF"/>
               </w:rPr>
-              <w:t>Creación de tutorial para la instalación del proyecto en ambiente de desarrollo</w:t>
+              <w:t>Capacitación en CSS</w:t>
             </w:r>
           </w:p>
           <w:p>
@@ -377,7 +380,7 @@
                 <w:rFonts w:ascii="Arial" w:hAnsi="Arial" w:cs="Arial"/>
                 <w:shd w:val="clear" w:color="auto" w:fill="FFFFFF"/>
               </w:rPr>
-              <w:t>Capacitación en CSS</w:t>
+              <w:t>Diseño de Poster</w:t>
             </w:r>
           </w:p>
           <w:p>
@@ -391,9 +394,8 @@
             <w:r>
               <w:rPr>
                 <w:rFonts w:ascii="Arial" w:hAnsi="Arial" w:cs="Arial"/>
-                <w:shd w:val="clear" w:color="auto" w:fill="FFFFFF"/>
-              </w:rPr>
-              <w:t>Diseño de Poster</w:t>
+              </w:rPr>
+              <w:t>Matriz de Asignación de Responsabilidades</w:t>
             </w:r>
           </w:p>
           <w:p>
@@ -403,15 +405,43 @@
                 <w:ilvl w:val="0"/>
                 <w:numId w:val="23"/>
               </w:numPr>
+              <w:jc w:val="both"/>
             </w:pPr>
             <w:r>
               <w:rPr>
                 <w:rFonts w:ascii="Arial" w:hAnsi="Arial" w:cs="Arial"/>
               </w:rPr>
-              <w:t>Matriz de Asignación de Responsabilidades</w:t>
+              <w:t xml:space="preserve">Mobile: </w:t>
             </w:r>
-            <w:bookmarkStart w:id="0" w:name="_GoBack"/>
-            <w:bookmarkEnd w:id="0"/>
+            <w:r>
+              <w:rPr>
+                <w:rFonts w:ascii="Arial" w:hAnsi="Arial" w:cs="Arial"/>
+                <w:color w:val="000000"/>
+                <w:shd w:val="clear" w:color="auto" w:fill="FFFFFF"/>
+              </w:rPr>
+              <w:t>ABM de Listas del Usuario</w:t>
+            </w:r>
+          </w:p>
+          <w:p>
+            <w:pPr>
+              <w:pStyle w:val="Tabletext"/>
+              <w:numPr>
+                <w:ilvl w:val="0"/>
+                <w:numId w:val="23"/>
+              </w:numPr>
+              <w:jc w:val="both"/>
+              <w:rPr>
+                <w:rFonts w:ascii="Arial" w:hAnsi="Arial" w:cs="Arial"/>
+              </w:rPr>
+            </w:pPr>
+            <w:r>
+              <w:rPr>
+                <w:rFonts w:ascii="Arial" w:hAnsi="Arial" w:cs="Arial"/>
+                <w:color w:val="000000"/>
+                <w:shd w:val="clear" w:color="auto" w:fill="FFFFFF"/>
+              </w:rPr>
+              <w:t>Web: ABM de Productos</w:t>
+            </w:r>
           </w:p>
         </w:tc>
       </w:tr>
@@ -2918,6 +2948,18 @@
   </w:num>
   <w:num w:numId="25">
     <w:abstractNumId w:val="4"/>
+  </w:num>
+  <w:num w:numId="26">
+    <w:abstractNumId w:val="22"/>
+    <w:lvlOverride w:ilvl="0"/>
+    <w:lvlOverride w:ilvl="1"/>
+    <w:lvlOverride w:ilvl="2"/>
+    <w:lvlOverride w:ilvl="3"/>
+    <w:lvlOverride w:ilvl="4"/>
+    <w:lvlOverride w:ilvl="5"/>
+    <w:lvlOverride w:ilvl="6"/>
+    <w:lvlOverride w:ilvl="7"/>
+    <w:lvlOverride w:ilvl="8"/>
   </w:num>
 </w:numbering>
 </file>

</xml_diff>